<commit_message>
Updating EGR 304 to add new textbook
</commit_message>
<xml_diff>
--- a/S20/304/304S20P01.docx
+++ b/S20/304/304S20P01.docx
@@ -52,7 +52,6 @@
       <w:r>
         <w:tab/>
       </w:r>
-      <w:proofErr w:type="spellStart"/>
       <w:r>
         <w:rPr>
           <w:b/>
@@ -60,7 +59,6 @@
         </w:rPr>
         <w:t>Gossary</w:t>
       </w:r>
-      <w:proofErr w:type="spellEnd"/>
       <w:r>
         <w:t xml:space="preserve">. </w:t>
       </w:r>
@@ -391,40 +389,120 @@
           <w:rFonts w:asciiTheme="minorHAnsi" w:hAnsiTheme="minorHAnsi" w:cstheme="minorHAnsi"/>
         </w:rPr>
       </w:pPr>
+    </w:p>
+    <w:p>
+      <w:pPr>
+        <w:ind w:left="900" w:hanging="360"/>
+        <w:rPr>
+          <w:rFonts w:asciiTheme="minorHAnsi" w:hAnsiTheme="minorHAnsi" w:cstheme="minorHAnsi"/>
+        </w:rPr>
+      </w:pPr>
+    </w:p>
+    <w:p>
+      <w:pPr>
+        <w:ind w:left="900" w:hanging="360"/>
+        <w:rPr>
+          <w:rFonts w:asciiTheme="minorHAnsi" w:hAnsiTheme="minorHAnsi" w:cstheme="minorHAnsi"/>
+        </w:rPr>
+      </w:pPr>
+    </w:p>
+    <w:p>
+      <w:pPr>
+        <w:ind w:left="900" w:hanging="360"/>
+        <w:rPr>
+          <w:rFonts w:asciiTheme="minorHAnsi" w:hAnsiTheme="minorHAnsi" w:cstheme="minorHAnsi"/>
+        </w:rPr>
+      </w:pPr>
+    </w:p>
+    <w:p>
+      <w:pPr>
+        <w:ind w:left="900" w:hanging="360"/>
+        <w:rPr>
+          <w:rFonts w:asciiTheme="minorHAnsi" w:hAnsiTheme="minorHAnsi" w:cstheme="minorHAnsi"/>
+        </w:rPr>
+      </w:pPr>
+    </w:p>
+    <w:p>
+      <w:pPr>
+        <w:ind w:left="900" w:hanging="360"/>
+        <w:rPr>
+          <w:rFonts w:asciiTheme="minorHAnsi" w:hAnsiTheme="minorHAnsi" w:cstheme="minorHAnsi"/>
+        </w:rPr>
+      </w:pPr>
+    </w:p>
+    <w:p>
+      <w:pPr>
+        <w:ind w:left="540" w:hanging="540"/>
+      </w:pPr>
+      <w:r>
+        <w:t>4</w:t>
+      </w:r>
+      <w:r>
+        <w:t xml:space="preserve"> </w:t>
+      </w:r>
+      <w:r>
+        <w:tab/>
+      </w:r>
+      <w:r>
+        <w:rPr>
+          <w:b/>
+          <w:bCs/>
+        </w:rPr>
+        <w:t xml:space="preserve">Optional </w:t>
+      </w:r>
+      <w:r>
+        <w:rPr>
+          <w:b/>
+          <w:bCs/>
+        </w:rPr>
+        <w:t>Survey Question—Not Graded</w:t>
+      </w:r>
+      <w:r>
+        <w:t xml:space="preserve">.  </w:t>
+      </w:r>
+    </w:p>
+    <w:p>
+      <w:pPr>
+        <w:ind w:left="540"/>
+      </w:pPr>
+      <w:r>
+        <w:t xml:space="preserve">What computer language(s) have you formally studied?  . . .or informally studied?  </w:t>
+      </w:r>
+      <w:r>
+        <w:br/>
+        <w:t xml:space="preserve">How confident are you with these concepts of programming:  </w:t>
+      </w:r>
+      <w:r>
+        <w:t xml:space="preserve">Data types, </w:t>
+      </w:r>
+      <w:r>
+        <w:t xml:space="preserve">scope of variables, array variables, structured variables, casting </w:t>
+      </w:r>
+      <w:r>
+        <w:t>data</w:t>
+      </w:r>
       <w:bookmarkStart w:id="0" w:name="_GoBack"/>
       <w:bookmarkEnd w:id="0"/>
-    </w:p>
-    <w:p>
-      <w:pPr>
-        <w:ind w:left="900" w:hanging="360"/>
-        <w:rPr>
-          <w:rFonts w:asciiTheme="minorHAnsi" w:hAnsiTheme="minorHAnsi" w:cstheme="minorHAnsi"/>
-        </w:rPr>
-      </w:pPr>
-    </w:p>
-    <w:p>
-      <w:pPr>
-        <w:ind w:left="900" w:hanging="360"/>
-        <w:rPr>
-          <w:rFonts w:asciiTheme="minorHAnsi" w:hAnsiTheme="minorHAnsi" w:cstheme="minorHAnsi"/>
-        </w:rPr>
-      </w:pPr>
-    </w:p>
-    <w:p>
-      <w:pPr>
-        <w:ind w:left="900" w:hanging="360"/>
-        <w:rPr>
-          <w:rFonts w:asciiTheme="minorHAnsi" w:hAnsiTheme="minorHAnsi" w:cstheme="minorHAnsi"/>
-        </w:rPr>
-      </w:pPr>
-    </w:p>
-    <w:p>
-      <w:pPr>
-        <w:ind w:left="900" w:hanging="360"/>
-        <w:rPr>
-          <w:rFonts w:asciiTheme="minorHAnsi" w:hAnsiTheme="minorHAnsi" w:cstheme="minorHAnsi"/>
-        </w:rPr>
-      </w:pPr>
+      <w:r>
+        <w:t xml:space="preserve"> from one type to another, FOR and WHILE loops (a.k.a. “DO loops”), stack manipulations such as PUSH, POP, CALL, RETURN; Functions vs. procedures, </w:t>
+      </w:r>
+      <w:r>
+        <w:t xml:space="preserve">I/O operations, </w:t>
+      </w:r>
+    </w:p>
+    <w:p>
+      <w:pPr>
+        <w:ind w:left="900" w:hanging="360"/>
+        <w:rPr>
+          <w:rFonts w:asciiTheme="minorHAnsi" w:hAnsiTheme="minorHAnsi" w:cstheme="minorHAnsi"/>
+        </w:rPr>
+      </w:pPr>
+      <w:r>
+        <w:rPr>
+          <w:rFonts w:asciiTheme="minorHAnsi" w:hAnsiTheme="minorHAnsi" w:cstheme="minorHAnsi"/>
+        </w:rPr>
+        <w:t>class (as in object-oriented programming)</w:t>
+      </w:r>
     </w:p>
     <w:sectPr>
       <w:type w:val="continuous"/>
@@ -609,7 +687,7 @@
     <w:lsdException w:name="Table Web 2" w:semiHidden="1" w:unhideWhenUsed="1"/>
     <w:lsdException w:name="Table Web 3" w:semiHidden="1" w:unhideWhenUsed="1"/>
     <w:lsdException w:name="Balloon Text" w:semiHidden="1" w:unhideWhenUsed="1"/>
-    <w:lsdException w:name="Table Grid" w:semiHidden="1" w:uiPriority="59" w:unhideWhenUsed="1"/>
+    <w:lsdException w:name="Table Grid" w:uiPriority="59"/>
     <w:lsdException w:name="Table Theme" w:semiHidden="1" w:unhideWhenUsed="1"/>
     <w:lsdException w:name="Placeholder Text" w:semiHidden="1"/>
     <w:lsdException w:name="No Spacing" w:uiPriority="1" w:qFormat="1"/>

</xml_diff>

<commit_message>
Updated PS#1, EGR 304
</commit_message>
<xml_diff>
--- a/S20/304/304S20P01.docx
+++ b/S20/304/304S20P01.docx
@@ -57,7 +57,16 @@
           <w:b/>
           <w:bCs/>
         </w:rPr>
-        <w:t>Gossary</w:t>
+        <w:t xml:space="preserve">Glossary </w:t>
+      </w:r>
+      <w:bookmarkStart w:id="0" w:name="_GoBack"/>
+      <w:bookmarkEnd w:id="0"/>
+      <w:r>
+        <w:rPr>
+          <w:b/>
+          <w:bCs/>
+        </w:rPr>
+        <w:t>Items</w:t>
       </w:r>
       <w:r>
         <w:t xml:space="preserve">. </w:t>
@@ -70,7 +79,13 @@
         <w:t>Define these terms in ways that</w:t>
       </w:r>
       <w:r>
-        <w:t xml:space="preserve"> distinguish the various terms from each </w:t>
+        <w:t xml:space="preserve"> distinguish </w:t>
+      </w:r>
+      <w:r>
+        <w:t xml:space="preserve">them </w:t>
+      </w:r>
+      <w:r>
+        <w:t xml:space="preserve">from each </w:t>
       </w:r>
       <w:r>
         <w:t>other</w:t>
@@ -91,7 +106,12 @@
       </w:r>
       <w:r>
         <w:tab/>
-        <w:t>Computer processor.</w:t>
+      </w:r>
+      <w:r>
+        <w:t>General-purpose computer</w:t>
+      </w:r>
+      <w:r>
+        <w:t>.</w:t>
       </w:r>
     </w:p>
     <w:p>
@@ -112,6 +132,14 @@
     </w:p>
     <w:p>
       <w:pPr>
+        <w:ind w:left="900"/>
+        <w:rPr>
+          <w:rFonts w:asciiTheme="minorHAnsi" w:hAnsiTheme="minorHAnsi" w:cstheme="minorHAnsi"/>
+        </w:rPr>
+      </w:pPr>
+    </w:p>
+    <w:p>
+      <w:pPr>
         <w:ind w:left="900" w:hanging="360"/>
       </w:pPr>
       <w:r>
@@ -119,7 +147,12 @@
       </w:r>
       <w:r>
         <w:tab/>
-        <w:t xml:space="preserve">Microprocessor  </w:t>
+      </w:r>
+      <w:r>
+        <w:t>Embedded System</w:t>
+      </w:r>
+      <w:r>
+        <w:t xml:space="preserve">  </w:t>
       </w:r>
     </w:p>
     <w:p>
@@ -140,43 +173,6 @@
     </w:p>
     <w:p>
       <w:pPr>
-        <w:ind w:left="900" w:hanging="360"/>
-      </w:pPr>
-      <w:r>
-        <w:t xml:space="preserve">c.) </w:t>
-      </w:r>
-      <w:r>
-        <w:tab/>
-        <w:t>Microcontroller</w:t>
-      </w:r>
-    </w:p>
-    <w:p>
-      <w:pPr>
-        <w:ind w:left="900" w:hanging="360"/>
-      </w:pPr>
-    </w:p>
-    <w:p>
-      <w:pPr>
-        <w:ind w:left="900" w:hanging="360"/>
-      </w:pPr>
-    </w:p>
-    <w:p>
-      <w:pPr>
-        <w:ind w:left="900" w:hanging="360"/>
-      </w:pPr>
-      <w:r>
-        <w:t>d</w:t>
-      </w:r>
-      <w:r>
-        <w:t>.)</w:t>
-      </w:r>
-      <w:r>
-        <w:tab/>
-        <w:t>Digital Signal Processor</w:t>
-      </w:r>
-    </w:p>
-    <w:p>
-      <w:pPr>
         <w:ind w:left="900"/>
         <w:rPr>
           <w:rFonts w:asciiTheme="minorHAnsi" w:hAnsiTheme="minorHAnsi" w:cstheme="minorHAnsi"/>
@@ -193,71 +189,13 @@
     </w:p>
     <w:p>
       <w:pPr>
-        <w:ind w:left="900" w:hanging="360"/>
-      </w:pPr>
-      <w:r>
-        <w:t>e</w:t>
-      </w:r>
-      <w:r>
-        <w:t>.)</w:t>
-      </w:r>
-      <w:r>
-        <w:tab/>
-        <w:t>Embedded System</w:t>
-      </w:r>
-    </w:p>
-    <w:p>
-      <w:pPr>
-        <w:ind w:left="900" w:hanging="360"/>
-      </w:pPr>
-    </w:p>
-    <w:p>
-      <w:pPr>
-        <w:ind w:left="900" w:hanging="360"/>
-      </w:pPr>
-    </w:p>
-    <w:p>
-      <w:pPr>
-        <w:ind w:left="900" w:hanging="360"/>
-      </w:pPr>
-      <w:r>
-        <w:t>f.)</w:t>
-      </w:r>
-      <w:r>
-        <w:tab/>
-        <w:t>System-on-a-Chip</w:t>
-      </w:r>
-    </w:p>
-    <w:p>
-      <w:pPr>
-        <w:ind w:left="900"/>
-        <w:rPr>
-          <w:rFonts w:asciiTheme="minorHAnsi" w:hAnsiTheme="minorHAnsi" w:cstheme="minorHAnsi"/>
-        </w:rPr>
-      </w:pPr>
-    </w:p>
-    <w:p>
-      <w:pPr>
-        <w:ind w:left="900"/>
-        <w:rPr>
-          <w:rFonts w:asciiTheme="minorHAnsi" w:hAnsiTheme="minorHAnsi" w:cstheme="minorHAnsi"/>
-        </w:rPr>
-      </w:pPr>
-    </w:p>
-    <w:p>
-      <w:pPr>
-        <w:ind w:left="900"/>
-        <w:rPr>
-          <w:rFonts w:asciiTheme="minorHAnsi" w:hAnsiTheme="minorHAnsi" w:cstheme="minorHAnsi"/>
-        </w:rPr>
-      </w:pPr>
-    </w:p>
-    <w:p>
-      <w:pPr>
         <w:ind w:left="540" w:hanging="540"/>
       </w:pPr>
       <w:r>
-        <w:t xml:space="preserve">2 </w:t>
+        <w:t>2</w:t>
+      </w:r>
+      <w:r>
+        <w:t xml:space="preserve"> </w:t>
       </w:r>
       <w:r>
         <w:tab/>
@@ -267,53 +205,47 @@
           <w:b/>
           <w:bCs/>
         </w:rPr>
-        <w:t>Integrated Development Environment (IDE)</w:t>
+        <w:t>Cyber-Physical Systems</w:t>
       </w:r>
       <w:r>
         <w:t xml:space="preserve">.  </w:t>
       </w:r>
       <w:r>
         <w:br/>
-        <w:t xml:space="preserve">Describe what an IDE is and the essential tasks it performs. </w:t>
-      </w:r>
-    </w:p>
-    <w:p>
-      <w:pPr>
-        <w:ind w:left="900" w:hanging="360"/>
-        <w:rPr>
-          <w:rFonts w:asciiTheme="minorHAnsi" w:hAnsiTheme="minorHAnsi" w:cstheme="minorHAnsi"/>
-        </w:rPr>
-      </w:pPr>
-    </w:p>
-    <w:p>
-      <w:pPr>
-        <w:ind w:left="900" w:hanging="360"/>
-        <w:rPr>
-          <w:rFonts w:asciiTheme="minorHAnsi" w:hAnsiTheme="minorHAnsi" w:cstheme="minorHAnsi"/>
-        </w:rPr>
-      </w:pPr>
-    </w:p>
-    <w:p>
-      <w:pPr>
-        <w:ind w:left="900" w:hanging="360"/>
-        <w:rPr>
-          <w:rFonts w:asciiTheme="minorHAnsi" w:hAnsiTheme="minorHAnsi" w:cstheme="minorHAnsi"/>
-        </w:rPr>
-      </w:pPr>
-    </w:p>
-    <w:p>
-      <w:pPr>
-        <w:ind w:left="900" w:hanging="360"/>
-        <w:rPr>
-          <w:rFonts w:asciiTheme="minorHAnsi" w:hAnsiTheme="minorHAnsi" w:cstheme="minorHAnsi"/>
-        </w:rPr>
-      </w:pPr>
-    </w:p>
-    <w:p>
-      <w:pPr>
-        <w:ind w:left="900" w:hanging="360"/>
-        <w:rPr>
-          <w:rFonts w:asciiTheme="minorHAnsi" w:hAnsiTheme="minorHAnsi" w:cstheme="minorHAnsi"/>
+      </w:r>
+      <w:r>
+        <w:t xml:space="preserve">In 200 words or less, explain the point of Figure 1.1 (on page 6) of the textbook.  </w:t>
+      </w:r>
+    </w:p>
+    <w:p>
+      <w:pPr>
+        <w:ind w:left="900"/>
+        <w:rPr>
+          <w:rFonts w:ascii="Calibri" w:hAnsi="Calibri" w:cs="Calibri"/>
+        </w:rPr>
+      </w:pPr>
+    </w:p>
+    <w:p>
+      <w:pPr>
+        <w:ind w:left="900"/>
+        <w:rPr>
+          <w:rFonts w:ascii="Calibri" w:hAnsi="Calibri" w:cs="Calibri"/>
+        </w:rPr>
+      </w:pPr>
+    </w:p>
+    <w:p>
+      <w:pPr>
+        <w:ind w:left="900"/>
+        <w:rPr>
+          <w:rFonts w:ascii="Calibri" w:hAnsi="Calibri" w:cs="Calibri"/>
+        </w:rPr>
+      </w:pPr>
+    </w:p>
+    <w:p>
+      <w:pPr>
+        <w:ind w:left="900"/>
+        <w:rPr>
+          <w:rFonts w:ascii="Calibri" w:hAnsi="Calibri" w:cs="Calibri"/>
         </w:rPr>
       </w:pPr>
     </w:p>
@@ -332,101 +264,45 @@
           <w:b/>
           <w:bCs/>
         </w:rPr>
-        <w:t>Arduino</w:t>
-      </w:r>
-      <w:r>
-        <w:t xml:space="preserve">.  </w:t>
-      </w:r>
-    </w:p>
-    <w:p>
-      <w:pPr>
-        <w:ind w:left="540"/>
-      </w:pPr>
-      <w:r>
-        <w:t xml:space="preserve">Describe the chip that </w:t>
-      </w:r>
-      <w:r>
-        <w:t xml:space="preserve">is </w:t>
-      </w:r>
-      <w:r>
-        <w:t>at the core of the Arduino Uno Board.  Give the part number, type of chip (</w:t>
-      </w:r>
-      <w:r>
-        <w:t xml:space="preserve">a </w:t>
-      </w:r>
-      <w:r>
-        <w:t xml:space="preserve">microprocessor, </w:t>
-      </w:r>
-      <w:r>
-        <w:t xml:space="preserve">or a </w:t>
-      </w:r>
-      <w:r>
-        <w:t xml:space="preserve">microcontroller, </w:t>
-      </w:r>
-      <w:r>
-        <w:t xml:space="preserve">or a </w:t>
-      </w:r>
-      <w:r>
-        <w:t>digital signal processor</w:t>
-      </w:r>
-      <w:r>
-        <w:t>, etc.</w:t>
-      </w:r>
-      <w:r>
-        <w:t xml:space="preserve">), type of package the chip is mounted in on the Arduino Uno board, and name </w:t>
-      </w:r>
-      <w:r>
-        <w:t>some</w:t>
-      </w:r>
-      <w:r>
-        <w:t xml:space="preserve"> major features of this chip.  Write up to 300 words, but no more.  </w:t>
-      </w:r>
-    </w:p>
-    <w:p>
-      <w:pPr>
-        <w:ind w:left="540"/>
-        <w:rPr>
-          <w:rFonts w:asciiTheme="minorHAnsi" w:hAnsiTheme="minorHAnsi" w:cstheme="minorHAnsi"/>
-        </w:rPr>
-      </w:pPr>
-    </w:p>
-    <w:p>
-      <w:pPr>
-        <w:ind w:left="900" w:hanging="360"/>
-        <w:rPr>
-          <w:rFonts w:asciiTheme="minorHAnsi" w:hAnsiTheme="minorHAnsi" w:cstheme="minorHAnsi"/>
-        </w:rPr>
-      </w:pPr>
-    </w:p>
-    <w:p>
-      <w:pPr>
-        <w:ind w:left="900" w:hanging="360"/>
-        <w:rPr>
-          <w:rFonts w:asciiTheme="minorHAnsi" w:hAnsiTheme="minorHAnsi" w:cstheme="minorHAnsi"/>
-        </w:rPr>
-      </w:pPr>
-    </w:p>
-    <w:p>
-      <w:pPr>
-        <w:ind w:left="900" w:hanging="360"/>
-        <w:rPr>
-          <w:rFonts w:asciiTheme="minorHAnsi" w:hAnsiTheme="minorHAnsi" w:cstheme="minorHAnsi"/>
-        </w:rPr>
-      </w:pPr>
-    </w:p>
-    <w:p>
-      <w:pPr>
-        <w:ind w:left="900" w:hanging="360"/>
-        <w:rPr>
-          <w:rFonts w:asciiTheme="minorHAnsi" w:hAnsiTheme="minorHAnsi" w:cstheme="minorHAnsi"/>
-        </w:rPr>
-      </w:pPr>
-    </w:p>
-    <w:p>
-      <w:pPr>
-        <w:ind w:left="900" w:hanging="360"/>
-        <w:rPr>
-          <w:rFonts w:asciiTheme="minorHAnsi" w:hAnsiTheme="minorHAnsi" w:cstheme="minorHAnsi"/>
+        <w:t>Development Environments.</w:t>
+      </w:r>
+      <w:r>
+        <w:t xml:space="preserve">  </w:t>
+      </w:r>
+      <w:r>
+        <w:br/>
+        <w:t xml:space="preserve">Describe what a development environment is and the essential tasks it performs. </w:t>
+      </w:r>
+    </w:p>
+    <w:p>
+      <w:pPr>
+        <w:ind w:left="900" w:hanging="360"/>
+        <w:rPr>
+          <w:rFonts w:ascii="Calibri" w:hAnsi="Calibri" w:cs="Calibri"/>
+        </w:rPr>
+      </w:pPr>
+    </w:p>
+    <w:p>
+      <w:pPr>
+        <w:ind w:left="900" w:hanging="360"/>
+        <w:rPr>
+          <w:rFonts w:ascii="Calibri" w:hAnsi="Calibri" w:cs="Calibri"/>
+        </w:rPr>
+      </w:pPr>
+    </w:p>
+    <w:p>
+      <w:pPr>
+        <w:ind w:left="900" w:hanging="360"/>
+        <w:rPr>
+          <w:rFonts w:ascii="Calibri" w:hAnsi="Calibri" w:cs="Calibri"/>
+        </w:rPr>
+      </w:pPr>
+    </w:p>
+    <w:p>
+      <w:pPr>
+        <w:ind w:left="900" w:hanging="360"/>
+        <w:rPr>
+          <w:rFonts w:ascii="Calibri" w:hAnsi="Calibri" w:cs="Calibri"/>
         </w:rPr>
       </w:pPr>
     </w:p>
@@ -448,14 +324,146 @@
           <w:b/>
           <w:bCs/>
         </w:rPr>
-        <w:t xml:space="preserve">Optional </w:t>
+        <w:t>CLI vs IDE</w:t>
       </w:r>
       <w:r>
         <w:rPr>
           <w:b/>
           <w:bCs/>
         </w:rPr>
-        <w:t>Survey Question—Not Graded</w:t>
+        <w:t>.</w:t>
+      </w:r>
+      <w:r>
+        <w:t xml:space="preserve">  </w:t>
+      </w:r>
+      <w:r>
+        <w:br/>
+      </w:r>
+      <w:r>
+        <w:t xml:space="preserve">a.)  </w:t>
+      </w:r>
+      <w:r>
+        <w:t xml:space="preserve">Describe </w:t>
+      </w:r>
+      <w:r>
+        <w:t xml:space="preserve">the advantages of a command-line interface development environment.  </w:t>
+      </w:r>
+    </w:p>
+    <w:p>
+      <w:pPr>
+        <w:ind w:left="900" w:hanging="360"/>
+        <w:rPr>
+          <w:rFonts w:ascii="Calibri" w:hAnsi="Calibri" w:cs="Calibri"/>
+        </w:rPr>
+      </w:pPr>
+    </w:p>
+    <w:p>
+      <w:pPr>
+        <w:ind w:left="900" w:hanging="360"/>
+        <w:rPr>
+          <w:rFonts w:ascii="Calibri" w:hAnsi="Calibri" w:cs="Calibri"/>
+        </w:rPr>
+      </w:pPr>
+    </w:p>
+    <w:p>
+      <w:pPr>
+        <w:ind w:left="900" w:hanging="360"/>
+        <w:rPr>
+          <w:rFonts w:ascii="Calibri" w:hAnsi="Calibri" w:cs="Calibri"/>
+        </w:rPr>
+      </w:pPr>
+    </w:p>
+    <w:p>
+      <w:pPr>
+        <w:ind w:left="900" w:hanging="360"/>
+        <w:rPr>
+          <w:rFonts w:ascii="Calibri" w:hAnsi="Calibri" w:cs="Calibri"/>
+        </w:rPr>
+      </w:pPr>
+    </w:p>
+    <w:p>
+      <w:pPr>
+        <w:ind w:left="540" w:hanging="540"/>
+      </w:pPr>
+      <w:r>
+        <w:tab/>
+        <w:t>b</w:t>
+      </w:r>
+      <w:r>
+        <w:t>.)  Describe the advantages of a</w:t>
+      </w:r>
+      <w:r>
+        <w:t>n</w:t>
+      </w:r>
+      <w:r>
+        <w:t xml:space="preserve"> </w:t>
+      </w:r>
+      <w:r>
+        <w:t>integrated development</w:t>
+      </w:r>
+      <w:r>
+        <w:t xml:space="preserve"> environment.  </w:t>
+      </w:r>
+    </w:p>
+    <w:p>
+      <w:pPr>
+        <w:ind w:left="900" w:hanging="360"/>
+        <w:rPr>
+          <w:rFonts w:asciiTheme="minorHAnsi" w:hAnsiTheme="minorHAnsi" w:cstheme="minorHAnsi"/>
+        </w:rPr>
+      </w:pPr>
+    </w:p>
+    <w:p>
+      <w:pPr>
+        <w:ind w:left="900" w:hanging="360"/>
+        <w:rPr>
+          <w:rFonts w:asciiTheme="minorHAnsi" w:hAnsiTheme="minorHAnsi" w:cstheme="minorHAnsi"/>
+        </w:rPr>
+      </w:pPr>
+    </w:p>
+    <w:p>
+      <w:pPr>
+        <w:ind w:left="900" w:hanging="360"/>
+        <w:rPr>
+          <w:rFonts w:asciiTheme="minorHAnsi" w:hAnsiTheme="minorHAnsi" w:cstheme="minorHAnsi"/>
+        </w:rPr>
+      </w:pPr>
+    </w:p>
+    <w:p>
+      <w:pPr>
+        <w:ind w:left="900" w:hanging="360"/>
+        <w:rPr>
+          <w:rFonts w:asciiTheme="minorHAnsi" w:hAnsiTheme="minorHAnsi" w:cstheme="minorHAnsi"/>
+        </w:rPr>
+      </w:pPr>
+    </w:p>
+    <w:p>
+      <w:pPr>
+        <w:ind w:left="900" w:hanging="360"/>
+        <w:rPr>
+          <w:rFonts w:asciiTheme="minorHAnsi" w:hAnsiTheme="minorHAnsi" w:cstheme="minorHAnsi"/>
+        </w:rPr>
+      </w:pPr>
+    </w:p>
+    <w:p>
+      <w:pPr>
+        <w:ind w:left="540" w:hanging="540"/>
+      </w:pPr>
+      <w:r>
+        <w:t>5</w:t>
+      </w:r>
+      <w:r>
+        <w:t xml:space="preserve"> </w:t>
+      </w:r>
+      <w:r>
+        <w:tab/>
+      </w:r>
+      <w:r>
+        <w:rPr>
+          <w:b/>
+          <w:bCs/>
+        </w:rPr>
+        <w:t>Arduino</w:t>
       </w:r>
       <w:r>
         <w:t xml:space="preserve">.  </w:t>
@@ -466,43 +474,66 @@
         <w:ind w:left="540"/>
       </w:pPr>
       <w:r>
-        <w:t xml:space="preserve">What computer language(s) have you formally studied?  . . .or informally studied?  </w:t>
-      </w:r>
-      <w:r>
-        <w:br/>
-        <w:t xml:space="preserve">How confident are you with these concepts of programming:  </w:t>
-      </w:r>
-      <w:r>
-        <w:t xml:space="preserve">Data types, </w:t>
-      </w:r>
-      <w:r>
-        <w:t xml:space="preserve">scope of variables, array variables, structured variables, casting </w:t>
-      </w:r>
-      <w:r>
-        <w:t>data</w:t>
-      </w:r>
-      <w:bookmarkStart w:id="0" w:name="_GoBack"/>
-      <w:bookmarkEnd w:id="0"/>
-      <w:r>
-        <w:t xml:space="preserve"> from one type to another, FOR and WHILE loops (a.k.a. “DO loops”), stack manipulations such as PUSH, POP, CALL, RETURN; Functions vs. procedures, </w:t>
-      </w:r>
-      <w:r>
-        <w:t xml:space="preserve">I/O operations, </w:t>
-      </w:r>
-    </w:p>
-    <w:p>
-      <w:pPr>
-        <w:ind w:left="900" w:hanging="360"/>
-        <w:rPr>
-          <w:rFonts w:asciiTheme="minorHAnsi" w:hAnsiTheme="minorHAnsi" w:cstheme="minorHAnsi"/>
-        </w:rPr>
-      </w:pPr>
-      <w:r>
-        <w:rPr>
-          <w:rFonts w:asciiTheme="minorHAnsi" w:hAnsiTheme="minorHAnsi" w:cstheme="minorHAnsi"/>
-        </w:rPr>
-        <w:t>class (as in object-oriented programming)</w:t>
-      </w:r>
+        <w:t xml:space="preserve">Describe the chip that </w:t>
+      </w:r>
+      <w:r>
+        <w:t xml:space="preserve">is </w:t>
+      </w:r>
+      <w:r>
+        <w:t xml:space="preserve">at the </w:t>
+      </w:r>
+      <w:r>
+        <w:t>heart</w:t>
+      </w:r>
+      <w:r>
+        <w:t xml:space="preserve"> of the Arduino Uno Board.  Give the part number, type of package the chip is mounted in on the Arduino Uno board, and name </w:t>
+      </w:r>
+      <w:r>
+        <w:t>some</w:t>
+      </w:r>
+      <w:r>
+        <w:t xml:space="preserve"> major features of this chip.  Write up to 300 words, but no more.  </w:t>
+      </w:r>
+    </w:p>
+    <w:p>
+      <w:pPr>
+        <w:ind w:left="540"/>
+        <w:rPr>
+          <w:rFonts w:asciiTheme="minorHAnsi" w:hAnsiTheme="minorHAnsi" w:cstheme="minorHAnsi"/>
+        </w:rPr>
+      </w:pPr>
+    </w:p>
+    <w:p>
+      <w:pPr>
+        <w:ind w:left="900" w:hanging="360"/>
+        <w:rPr>
+          <w:rFonts w:asciiTheme="minorHAnsi" w:hAnsiTheme="minorHAnsi" w:cstheme="minorHAnsi"/>
+        </w:rPr>
+      </w:pPr>
+    </w:p>
+    <w:p>
+      <w:pPr>
+        <w:ind w:left="900" w:hanging="360"/>
+        <w:rPr>
+          <w:rFonts w:asciiTheme="minorHAnsi" w:hAnsiTheme="minorHAnsi" w:cstheme="minorHAnsi"/>
+        </w:rPr>
+      </w:pPr>
+    </w:p>
+    <w:p>
+      <w:pPr>
+        <w:ind w:left="900" w:hanging="360"/>
+        <w:rPr>
+          <w:rFonts w:asciiTheme="minorHAnsi" w:hAnsiTheme="minorHAnsi" w:cstheme="minorHAnsi"/>
+        </w:rPr>
+      </w:pPr>
+    </w:p>
+    <w:p>
+      <w:pPr>
+        <w:ind w:left="900" w:hanging="360"/>
+        <w:rPr>
+          <w:rFonts w:asciiTheme="minorHAnsi" w:hAnsiTheme="minorHAnsi" w:cstheme="minorHAnsi"/>
+        </w:rPr>
+      </w:pPr>
     </w:p>
     <w:sectPr>
       <w:type w:val="continuous"/>

</xml_diff>

<commit_message>
College --> University on EGR 304 PS#1, also Microcomputer --> Microcontroller on HW page
</commit_message>
<xml_diff>
--- a/S20/304/304S20P01.docx
+++ b/S20/304/304S20P01.docx
@@ -10,7 +10,10 @@
         <w:ind w:left="540" w:hanging="540"/>
       </w:pPr>
       <w:r>
-        <w:t>Dordt College</w:t>
+        <w:t xml:space="preserve">Dordt </w:t>
+      </w:r>
+      <w:r>
+        <w:t>University</w:t>
       </w:r>
       <w:r>
         <w:tab/>
@@ -22,10 +25,24 @@
         <w:ind w:left="540" w:hanging="540"/>
       </w:pPr>
       <w:r>
-        <w:t>Engineering 304, Micropr</w:t>
-      </w:r>
-      <w:r>
-        <w:t>ocessor Interfacing, Spring 20</w:t>
+        <w:t xml:space="preserve">Engineering 304, </w:t>
+      </w:r>
+      <w:r>
+        <w:t xml:space="preserve">Embedded </w:t>
+      </w:r>
+      <w:r>
+        <w:t>Micro</w:t>
+      </w:r>
+      <w:r>
+        <w:t>controller</w:t>
+      </w:r>
+      <w:bookmarkStart w:id="0" w:name="_GoBack"/>
+      <w:bookmarkEnd w:id="0"/>
+      <w:r>
+        <w:t xml:space="preserve"> Systems</w:t>
+      </w:r>
+      <w:r>
+        <w:t>, Spring 20</w:t>
       </w:r>
       <w:r>
         <w:t>20</w:t>
@@ -57,16 +74,7 @@
           <w:b/>
           <w:bCs/>
         </w:rPr>
-        <w:t xml:space="preserve">Glossary </w:t>
-      </w:r>
-      <w:bookmarkStart w:id="0" w:name="_GoBack"/>
-      <w:bookmarkEnd w:id="0"/>
-      <w:r>
-        <w:rPr>
-          <w:b/>
-          <w:bCs/>
-        </w:rPr>
-        <w:t>Items</w:t>
+        <w:t>Glossary Items</w:t>
       </w:r>
       <w:r>
         <w:t xml:space="preserve">. </w:t>
@@ -192,10 +200,7 @@
         <w:ind w:left="540" w:hanging="540"/>
       </w:pPr>
       <w:r>
-        <w:t>2</w:t>
-      </w:r>
-      <w:r>
-        <w:t xml:space="preserve"> </w:t>
+        <w:t xml:space="preserve">2 </w:t>
       </w:r>
       <w:r>
         <w:tab/>
@@ -212,8 +217,6 @@
       </w:r>
       <w:r>
         <w:br/>
-      </w:r>
-      <w:r>
         <w:t xml:space="preserve">In 200 words or less, explain the point of Figure 1.1 (on page 6) of the textbook.  </w:t>
       </w:r>
     </w:p>
@@ -311,10 +314,7 @@
         <w:ind w:left="540" w:hanging="540"/>
       </w:pPr>
       <w:r>
-        <w:t>4</w:t>
-      </w:r>
-      <w:r>
-        <w:t xml:space="preserve"> </w:t>
+        <w:t xml:space="preserve">4 </w:t>
       </w:r>
       <w:r>
         <w:tab/>
@@ -324,29 +324,14 @@
           <w:b/>
           <w:bCs/>
         </w:rPr>
-        <w:t>CLI vs IDE</w:t>
-      </w:r>
-      <w:r>
-        <w:rPr>
-          <w:b/>
-          <w:bCs/>
-        </w:rPr>
-        <w:t>.</w:t>
+        <w:t>CLI vs IDE.</w:t>
       </w:r>
       <w:r>
         <w:t xml:space="preserve">  </w:t>
       </w:r>
       <w:r>
         <w:br/>
-      </w:r>
-      <w:r>
-        <w:t xml:space="preserve">a.)  </w:t>
-      </w:r>
-      <w:r>
-        <w:t xml:space="preserve">Describe </w:t>
-      </w:r>
-      <w:r>
-        <w:t xml:space="preserve">the advantages of a command-line interface development environment.  </w:t>
+        <w:t xml:space="preserve">a.)  Describe the advantages of a command-line interface development environment.  </w:t>
       </w:r>
     </w:p>
     <w:p>
@@ -387,22 +372,7 @@
       </w:pPr>
       <w:r>
         <w:tab/>
-        <w:t>b</w:t>
-      </w:r>
-      <w:r>
-        <w:t>.)  Describe the advantages of a</w:t>
-      </w:r>
-      <w:r>
-        <w:t>n</w:t>
-      </w:r>
-      <w:r>
-        <w:t xml:space="preserve"> </w:t>
-      </w:r>
-      <w:r>
-        <w:t>integrated development</w:t>
-      </w:r>
-      <w:r>
-        <w:t xml:space="preserve"> environment.  </w:t>
+        <w:t xml:space="preserve">b.)  Describe the advantages of an integrated development environment.  </w:t>
       </w:r>
     </w:p>
     <w:p>

</xml_diff>

<commit_message>
Another update to EGR 304 PS#1
</commit_message>
<xml_diff>
--- a/S20/304/304S20P01.docx
+++ b/S20/304/304S20P01.docx
@@ -36,8 +36,6 @@
       <w:r>
         <w:t>controller</w:t>
       </w:r>
-      <w:bookmarkStart w:id="0" w:name="_GoBack"/>
-      <w:bookmarkEnd w:id="0"/>
       <w:r>
         <w:t xml:space="preserve"> Systems</w:t>
       </w:r>
@@ -331,7 +329,18 @@
       </w:r>
       <w:r>
         <w:br/>
-        <w:t xml:space="preserve">a.)  Describe the advantages of a command-line interface development environment.  </w:t>
+        <w:t xml:space="preserve">a.)  Describe the advantages of a command-line interface </w:t>
+      </w:r>
+      <w:bookmarkStart w:id="0" w:name="_GoBack"/>
+      <w:bookmarkEnd w:id="0"/>
+      <w:r>
+        <w:t>(CLI)</w:t>
+      </w:r>
+      <w:r>
+        <w:t xml:space="preserve"> </w:t>
+      </w:r>
+      <w:r>
+        <w:t xml:space="preserve">development environment.  </w:t>
       </w:r>
     </w:p>
     <w:p>
@@ -368,11 +377,20 @@
     </w:p>
     <w:p>
       <w:pPr>
+        <w:tabs>
+          <w:tab w:val="left" w:pos="7200"/>
+        </w:tabs>
         <w:ind w:left="540" w:hanging="540"/>
       </w:pPr>
       <w:r>
         <w:tab/>
-        <w:t xml:space="preserve">b.)  Describe the advantages of an integrated development environment.  </w:t>
+        <w:t>b.)  Describe the advantages of an integrated development environment</w:t>
+      </w:r>
+      <w:r>
+        <w:t xml:space="preserve"> (IDE</w:t>
+      </w:r>
+      <w:r>
+        <w:t xml:space="preserve">.  </w:t>
       </w:r>
     </w:p>
     <w:p>

</xml_diff>